<commit_message>
update HW3 table and zip file
</commit_message>
<xml_diff>
--- a/HW3/G039HW3table.docx
+++ b/HW3/G039HW3table.docx
@@ -8,7 +8,6 @@
           <w:color w:val="FF0000"/>
           <w:sz w:val="20"/>
           <w:szCs w:val="20"/>
-          <w:lang w:val="en-US"/>
         </w:rPr>
       </w:pPr>
       <w:r>
@@ -16,7 +15,6 @@
           <w:b/>
           <w:sz w:val="20"/>
           <w:szCs w:val="20"/>
-          <w:lang w:val="en-US"/>
         </w:rPr>
         <w:t xml:space="preserve">GROUP NUMBER: </w:t>
       </w:r>
@@ -25,7 +23,6 @@
           <w:color w:val="FF0000"/>
           <w:sz w:val="20"/>
           <w:szCs w:val="20"/>
-          <w:lang w:val="en-US"/>
         </w:rPr>
         <w:t>039</w:t>
       </w:r>
@@ -70,29 +67,49 @@
         </w:rPr>
         <w:t xml:space="preserve">vico, </w:t>
       </w:r>
+      <w:proofErr w:type="spellStart"/>
       <w:r>
         <w:rPr>
           <w:color w:val="FF0000"/>
           <w:sz w:val="20"/>
           <w:szCs w:val="20"/>
         </w:rPr>
-        <w:t>Egidati Leonardo</w:t>
-      </w:r>
+        <w:t>Egidati</w:t>
+      </w:r>
+      <w:proofErr w:type="spellEnd"/>
       <w:r>
         <w:rPr>
           <w:color w:val="FF0000"/>
           <w:sz w:val="20"/>
           <w:szCs w:val="20"/>
         </w:rPr>
+        <w:t xml:space="preserve"> Leonardo</w:t>
+      </w:r>
+      <w:r>
+        <w:rPr>
+          <w:color w:val="FF0000"/>
+          <w:sz w:val="20"/>
+          <w:szCs w:val="20"/>
+        </w:rPr>
         <w:t xml:space="preserve">, </w:t>
       </w:r>
+      <w:proofErr w:type="spellStart"/>
       <w:r>
         <w:rPr>
           <w:color w:val="FF0000"/>
           <w:sz w:val="20"/>
           <w:szCs w:val="20"/>
         </w:rPr>
-        <w:t>Genilotti Fabrizio</w:t>
+        <w:t>Genilotti</w:t>
+      </w:r>
+      <w:proofErr w:type="spellEnd"/>
+      <w:r>
+        <w:rPr>
+          <w:color w:val="FF0000"/>
+          <w:sz w:val="20"/>
+          <w:szCs w:val="20"/>
+        </w:rPr>
+        <w:t xml:space="preserve"> Fabrizio</w:t>
       </w:r>
     </w:p>
     <w:p>
@@ -322,7 +339,25 @@
           <w:szCs w:val="20"/>
           <w:lang w:val="en-US"/>
         </w:rPr>
-        <w:t>You must run each test three times, and report the values of each run as well as the average value</w:t>
+        <w:t xml:space="preserve">You must run each test three </w:t>
+      </w:r>
+      <w:proofErr w:type="gramStart"/>
+      <w:r>
+        <w:rPr>
+          <w:sz w:val="20"/>
+          <w:szCs w:val="20"/>
+          <w:lang w:val="en-US"/>
+        </w:rPr>
+        <w:t>times, and</w:t>
+      </w:r>
+      <w:proofErr w:type="gramEnd"/>
+      <w:r>
+        <w:rPr>
+          <w:sz w:val="20"/>
+          <w:szCs w:val="20"/>
+          <w:lang w:val="en-US"/>
+        </w:rPr>
+        <w:t xml:space="preserve"> report the values of each run as well as the average value</w:t>
       </w:r>
       <w:r>
         <w:rPr>
@@ -739,16 +774,36 @@
                 <w:szCs w:val="20"/>
                 <w:lang w:val="en-US"/>
               </w:rPr>
-              <w:t xml:space="preserve">Number of estimated </w:t>
-            </w:r>
-            <w:r>
-              <w:rPr>
-                <w:b/>
-                <w:sz w:val="20"/>
-                <w:szCs w:val="20"/>
-                <w:lang w:val="en-US"/>
-              </w:rPr>
-              <w:t xml:space="preserve"> frequent items returned by </w:t>
+              <w:t xml:space="preserve">Number of </w:t>
+            </w:r>
+            <w:proofErr w:type="gramStart"/>
+            <w:r>
+              <w:rPr>
+                <w:b/>
+                <w:sz w:val="20"/>
+                <w:szCs w:val="20"/>
+                <w:lang w:val="en-US"/>
+              </w:rPr>
+              <w:t xml:space="preserve">estimated </w:t>
+            </w:r>
+            <w:r>
+              <w:rPr>
+                <w:b/>
+                <w:sz w:val="20"/>
+                <w:szCs w:val="20"/>
+                <w:lang w:val="en-US"/>
+              </w:rPr>
+              <w:t xml:space="preserve"> frequent</w:t>
+            </w:r>
+            <w:proofErr w:type="gramEnd"/>
+            <w:r>
+              <w:rPr>
+                <w:b/>
+                <w:sz w:val="20"/>
+                <w:szCs w:val="20"/>
+                <w:lang w:val="en-US"/>
+              </w:rPr>
+              <w:t xml:space="preserve"> items returned by </w:t>
             </w:r>
             <w:r>
               <w:rPr>
@@ -953,13 +1008,7 @@
               <w:rPr>
                 <w:lang w:val="en-US"/>
               </w:rPr>
-              <w:t xml:space="preserve"> </w:t>
-            </w:r>
-            <w:r>
-              <w:rPr>
-                <w:lang w:val="en-US"/>
-              </w:rPr>
-              <w:t>10</w:t>
+              <w:t>8</w:t>
             </w:r>
           </w:p>
         </w:tc>
@@ -977,43 +1026,43 @@
               <w:rPr>
                 <w:lang w:val="en-US"/>
               </w:rPr>
+              <w:t>6</w:t>
+            </w:r>
+          </w:p>
+        </w:tc>
+        <w:tc>
+          <w:tcPr>
+            <w:tcW w:w="1113" w:type="dxa"/>
+          </w:tcPr>
+          <w:p>
+            <w:pPr>
+              <w:rPr>
+                <w:lang w:val="en-US"/>
+              </w:rPr>
+            </w:pPr>
+            <w:r>
+              <w:rPr>
+                <w:lang w:val="en-US"/>
+              </w:rPr>
+              <w:t>11</w:t>
+            </w:r>
+          </w:p>
+        </w:tc>
+        <w:tc>
+          <w:tcPr>
+            <w:tcW w:w="1134" w:type="dxa"/>
+          </w:tcPr>
+          <w:p>
+            <w:pPr>
+              <w:rPr>
+                <w:lang w:val="en-US"/>
+              </w:rPr>
+            </w:pPr>
+            <w:r>
+              <w:rPr>
+                <w:lang w:val="en-US"/>
+              </w:rPr>
               <w:t>8</w:t>
-            </w:r>
-          </w:p>
-        </w:tc>
-        <w:tc>
-          <w:tcPr>
-            <w:tcW w:w="1113" w:type="dxa"/>
-          </w:tcPr>
-          <w:p>
-            <w:pPr>
-              <w:rPr>
-                <w:lang w:val="en-US"/>
-              </w:rPr>
-            </w:pPr>
-            <w:r>
-              <w:rPr>
-                <w:lang w:val="en-US"/>
-              </w:rPr>
-              <w:t>13</w:t>
-            </w:r>
-          </w:p>
-        </w:tc>
-        <w:tc>
-          <w:tcPr>
-            <w:tcW w:w="1134" w:type="dxa"/>
-          </w:tcPr>
-          <w:p>
-            <w:pPr>
-              <w:rPr>
-                <w:lang w:val="en-US"/>
-              </w:rPr>
-            </w:pPr>
-            <w:r>
-              <w:rPr>
-                <w:lang w:val="en-US"/>
-              </w:rPr>
-              <w:t>7</w:t>
             </w:r>
           </w:p>
         </w:tc>
@@ -1050,7 +1099,7 @@
               <w:rPr>
                 <w:lang w:val="en-US"/>
               </w:rPr>
-              <w:t>7</w:t>
+              <w:t>6</w:t>
             </w:r>
           </w:p>
         </w:tc>
@@ -1068,7 +1117,7 @@
               <w:rPr>
                 <w:lang w:val="en-US"/>
               </w:rPr>
-              <w:t>11</w:t>
+              <w:t>9.66</w:t>
             </w:r>
           </w:p>
         </w:tc>
@@ -1086,7 +1135,7 @@
               <w:rPr>
                 <w:lang w:val="en-US"/>
               </w:rPr>
-              <w:t>7.33</w:t>
+              <w:t>6.66</w:t>
             </w:r>
           </w:p>
         </w:tc>
@@ -1128,13 +1177,13 @@
               <w:rPr>
                 <w:lang w:val="en-US"/>
               </w:rPr>
-              <w:t xml:space="preserve"> </w:t>
-            </w:r>
-            <w:r>
-              <w:rPr>
-                <w:lang w:val="en-US"/>
-              </w:rPr>
-              <w:t>10</w:t>
+              <w:t>1</w:t>
+            </w:r>
+            <w:r>
+              <w:rPr>
+                <w:lang w:val="en-US"/>
+              </w:rPr>
+              <w:t>1</w:t>
             </w:r>
           </w:p>
         </w:tc>
@@ -1152,7 +1201,7 @@
               <w:rPr>
                 <w:lang w:val="en-US"/>
               </w:rPr>
-              <w:t>10</w:t>
+              <w:t>8</w:t>
             </w:r>
           </w:p>
         </w:tc>
@@ -1170,7 +1219,7 @@
               <w:rPr>
                 <w:lang w:val="en-US"/>
               </w:rPr>
-              <w:t>9</w:t>
+              <w:t>11</w:t>
             </w:r>
           </w:p>
         </w:tc>
@@ -1206,7 +1255,7 @@
               <w:rPr>
                 <w:lang w:val="en-US"/>
               </w:rPr>
-              <w:t>9</w:t>
+              <w:t>8</w:t>
             </w:r>
           </w:p>
         </w:tc>
@@ -1225,7 +1274,7 @@
               <w:rPr>
                 <w:lang w:val="en-US"/>
               </w:rPr>
-              <w:t>8</w:t>
+              <w:t>6</w:t>
             </w:r>
           </w:p>
         </w:tc>
@@ -1243,7 +1292,7 @@
               <w:rPr>
                 <w:lang w:val="en-US"/>
               </w:rPr>
-              <w:t>9.33</w:t>
+              <w:t>10</w:t>
             </w:r>
           </w:p>
         </w:tc>
@@ -1261,7 +1310,7 @@
               <w:rPr>
                 <w:lang w:val="en-US"/>
               </w:rPr>
-              <w:t>8.33</w:t>
+              <w:t>7</w:t>
             </w:r>
           </w:p>
         </w:tc>
@@ -1303,12 +1352,6 @@
               <w:rPr>
                 <w:lang w:val="en-US"/>
               </w:rPr>
-              <w:t xml:space="preserve"> </w:t>
-            </w:r>
-            <w:r>
-              <w:rPr>
-                <w:lang w:val="en-US"/>
-              </w:rPr>
               <w:t>14</w:t>
             </w:r>
           </w:p>
@@ -1474,12 +1517,6 @@
                 <w:lang w:val="en-US"/>
               </w:rPr>
             </w:pPr>
-            <w:r>
-              <w:rPr>
-                <w:lang w:val="en-US"/>
-              </w:rPr>
-              <w:t xml:space="preserve"> </w:t>
-            </w:r>
             <w:r>
               <w:rPr>
                 <w:lang w:val="en-US"/>
@@ -1897,7 +1934,25 @@
           <w:szCs w:val="20"/>
           <w:lang w:val="en-US"/>
         </w:rPr>
-        <w:t>88. You must run each test three times, and report the values of each run as well as the average value</w:t>
+        <w:t xml:space="preserve">88. You must run each test three </w:t>
+      </w:r>
+      <w:proofErr w:type="gramStart"/>
+      <w:r>
+        <w:rPr>
+          <w:sz w:val="20"/>
+          <w:szCs w:val="20"/>
+          <w:lang w:val="en-US"/>
+        </w:rPr>
+        <w:t>times, and</w:t>
+      </w:r>
+      <w:proofErr w:type="gramEnd"/>
+      <w:r>
+        <w:rPr>
+          <w:sz w:val="20"/>
+          <w:szCs w:val="20"/>
+          <w:lang w:val="en-US"/>
+        </w:rPr>
+        <w:t xml:space="preserve"> report the values of each run as well as the average value</w:t>
       </w:r>
       <w:r>
         <w:rPr>

</xml_diff>